<commit_message>
Added unit test for the testEuroToDollar method, which is failing right now.
</commit_message>
<xml_diff>
--- a/hussaina_hussain_3136381.docx
+++ b/hussaina_hussain_3136381.docx
@@ -1606,6 +1606,63 @@
       </w:r>
     </w:p>
     <w:p>
+      <w:pPr>
+        <w:pStyle w:val="ListParagraph"/>
+        <w:numPr>
+          <w:ilvl w:val="0"/>
+          <w:numId w:val="1"/>
+        </w:numPr>
+      </w:pPr>
+      <w:r>
+        <w:t>Adding the method stubs to the Conversions class</w:t>
+      </w:r>
+    </w:p>
+    <w:p>
+      <w:pPr>
+        <w:pStyle w:val="ListParagraph"/>
+      </w:pPr>
+      <w:r>
+        <w:drawing>
+          <wp:inline distT="0" distB="0" distL="0" distR="0" wp14:anchorId="0BBB7772" wp14:editId="6811ABCC">
+            <wp:extent cx="5534025" cy="4677400"/>
+            <wp:effectExtent l="0" t="0" r="0" b="9525"/>
+            <wp:docPr id="8" name="Picture 8"/>
+            <wp:cNvGraphicFramePr>
+              <a:graphicFrameLocks xmlns:a="http://schemas.openxmlformats.org/drawingml/2006/main" noChangeAspect="1"/>
+            </wp:cNvGraphicFramePr>
+            <a:graphic xmlns:a="http://schemas.openxmlformats.org/drawingml/2006/main">
+              <a:graphicData uri="http://schemas.openxmlformats.org/drawingml/2006/picture">
+                <pic:pic xmlns:pic="http://schemas.openxmlformats.org/drawingml/2006/picture">
+                  <pic:nvPicPr>
+                    <pic:cNvPr id="1" name=""/>
+                    <pic:cNvPicPr/>
+                  </pic:nvPicPr>
+                  <pic:blipFill>
+                    <a:blip r:embed="rId13"/>
+                    <a:stretch>
+                      <a:fillRect/>
+                    </a:stretch>
+                  </pic:blipFill>
+                  <pic:spPr>
+                    <a:xfrm>
+                      <a:off x="0" y="0"/>
+                      <a:ext cx="5548868" cy="4689946"/>
+                    </a:xfrm>
+                    <a:prstGeom prst="rect">
+                      <a:avLst/>
+                    </a:prstGeom>
+                  </pic:spPr>
+                </pic:pic>
+              </a:graphicData>
+            </a:graphic>
+          </wp:inline>
+        </w:drawing>
+      </w:r>
+    </w:p>
+    <w:p>
+      <w:pPr>
+        <w:pStyle w:val="ListParagraph"/>
+      </w:pPr>
       <w:bookmarkStart w:id="2" w:name="_GoBack"/>
       <w:bookmarkEnd w:id="2"/>
     </w:p>
@@ -1624,12 +1681,12 @@
       </w:r>
     </w:p>
     <w:sectPr>
-      <w:headerReference w:type="even" r:id="rId13"/>
-      <w:headerReference w:type="default" r:id="rId14"/>
-      <w:footerReference w:type="even" r:id="rId15"/>
-      <w:footerReference w:type="default" r:id="rId16"/>
-      <w:headerReference w:type="first" r:id="rId17"/>
-      <w:footerReference w:type="first" r:id="rId18"/>
+      <w:headerReference w:type="even" r:id="rId14"/>
+      <w:headerReference w:type="default" r:id="rId15"/>
+      <w:footerReference w:type="even" r:id="rId16"/>
+      <w:footerReference w:type="default" r:id="rId17"/>
+      <w:headerReference w:type="first" r:id="rId18"/>
+      <w:footerReference w:type="first" r:id="rId19"/>
       <w:pgSz w:w="11910" w:h="16840" w:orient="landscape"/>
       <w:pgMar w:top="851" w:right="720" w:bottom="720" w:left="720" w:header="227" w:footer="0" w:gutter="0"/>
       <w:cols w:space="720"/>
@@ -14509,7 +14566,7 @@
 </file>
 
 <file path=customXml/itemProps1.xml><?xml version="1.0" encoding="utf-8"?>
-<ds:datastoreItem xmlns:ds="http://schemas.openxmlformats.org/officeDocument/2006/customXml" ds:itemID="{516451F6-B36F-46ED-8D2C-516D70E61D2F}">
+<ds:datastoreItem xmlns:ds="http://schemas.openxmlformats.org/officeDocument/2006/customXml" ds:itemID="{AB601D8A-CE45-4DA0-8BFF-EDF3BE08F202}">
   <ds:schemaRefs>
     <ds:schemaRef ds:uri="http://schemas.openxmlformats.org/officeDocument/2006/bibliography"/>
   </ds:schemaRefs>

</xml_diff>

<commit_message>
Added the failing unit tests for each method and uploaded the word doc with the screenshots of the same.
</commit_message>
<xml_diff>
--- a/hussaina_hussain_3136381.docx
+++ b/hussaina_hussain_3136381.docx
@@ -1201,13 +1201,13 @@
                     </wp:anchor>
                   </w:drawing>
                 </mc:Choice>
-                <mc:Fallback xmlns:w16sdtfl="http://schemas.microsoft.com/office/word/2024/wordml/sdtformatlock" xmlns:w16sdtdh="http://schemas.microsoft.com/office/word/2020/wordml/sdtdatahash" xmlns:w16du="http://schemas.microsoft.com/office/word/2023/wordml/word16du" xmlns:w16="http://schemas.microsoft.com/office/word/2018/wordml" xmlns:w16cid="http://schemas.microsoft.com/office/word/2016/wordml/cid" xmlns:w16cex="http://schemas.microsoft.com/office/word/2018/wordml/cex" xmlns:oel="http://schemas.microsoft.com/office/2019/extlst" xmlns:am3d="http://schemas.microsoft.com/office/drawing/2017/model3d" xmlns:aink="http://schemas.microsoft.com/office/drawing/2016/ink" xmlns:cx8="http://schemas.microsoft.com/office/drawing/2016/5/14/chartex" xmlns:cx7="http://schemas.microsoft.com/office/drawing/2016/5/13/chartex" xmlns:cx6="http://schemas.microsoft.com/office/drawing/2016/5/12/chartex" xmlns:cx5="http://schemas.microsoft.com/office/drawing/2016/5/11/chartex" xmlns:cx4="http://schemas.microsoft.com/office/drawing/2016/5/10/chartex" xmlns:cx3="http://schemas.microsoft.com/office/drawing/2016/5/9/chartex" xmlns:cx2="http://schemas.microsoft.com/office/drawing/2015/10/21/chartex" xmlns:cx1="http://schemas.microsoft.com/office/drawing/2015/9/8/chartex">
+                <mc:Fallback>
                   <w:pict>
                     <v:shapetype w14:anchorId="425D5553" id="_x0000_t202" coordsize="21600,21600" o:spt="202" path="m,l,21600r21600,l21600,xe">
                       <v:stroke joinstyle="miter"/>
                       <v:path gradientshapeok="t" o:connecttype="rect"/>
                     </v:shapetype>
-                    <v:shape id="Text Box 18" o:spid="_x0000_s1026" type="#_x0000_t202" style="position:absolute;left:0;text-align:left;margin-left:-1.75pt;margin-top:9.8pt;width:532.8pt;height:45.7pt;z-index:251671552;visibility:visible;mso-wrap-style:square;mso-width-percent:0;mso-height-percent:0;mso-wrap-distance-left:9pt;mso-wrap-distance-top:0;mso-wrap-distance-right:9pt;mso-wrap-distance-bottom:0;mso-position-horizontal:absolute;mso-position-horizontal-relative:text;mso-position-vertical:absolute;mso-position-vertical-relative:text;mso-width-percent:0;mso-height-percent:0;mso-width-relative:page;mso-height-relative:page;v-text-anchor:top" o:gfxdata="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" fillcolor="#ddd" strokeweight=".5pt">
+                    <v:shape id="Text Box 18" o:spid="_x0000_s1026" type="#_x0000_t202" style="position:absolute;left:0;text-align:left;margin-left:-1.75pt;margin-top:9.8pt;width:532.8pt;height:45.7pt;z-index:251671552;visibility:visible;mso-wrap-style:square;mso-width-percent:0;mso-height-percent:0;mso-wrap-distance-left:9pt;mso-wrap-distance-top:0;mso-wrap-distance-right:9pt;mso-wrap-distance-bottom:0;mso-position-horizontal:absolute;mso-position-horizontal-relative:text;mso-position-vertical:absolute;mso-position-vertical-relative:text;mso-width-percent:0;mso-height-percent:0;mso-width-relative:page;mso-height-relative:page;v-text-anchor:top" o:gfxdata="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" fillcolor="#ddd" strokeweight=".5pt">
                       <v:fill opacity="32896f"/>
                       <v:textbox>
                         <w:txbxContent>
@@ -1663,8 +1663,70 @@
       <w:pPr>
         <w:pStyle w:val="ListParagraph"/>
       </w:pPr>
-      <w:bookmarkStart w:id="2" w:name="_GoBack"/>
-      <w:bookmarkEnd w:id="2"/>
+    </w:p>
+    <w:p>
+      <w:pPr>
+        <w:pStyle w:val="ListParagraph"/>
+        <w:numPr>
+          <w:ilvl w:val="0"/>
+          <w:numId w:val="1"/>
+        </w:numPr>
+      </w:pPr>
+      <w:r>
+        <w:t>Committing it to repository</w:t>
+      </w:r>
+    </w:p>
+    <w:p>
+      <w:pPr>
+        <w:pStyle w:val="ListParagraph"/>
+      </w:pPr>
+      <w:r>
+        <w:drawing>
+          <wp:inline distT="0" distB="0" distL="0" distR="0" wp14:anchorId="77EDBF76" wp14:editId="4797F3CE">
+            <wp:extent cx="5553075" cy="2962275"/>
+            <wp:effectExtent l="0" t="0" r="9525" b="9525"/>
+            <wp:docPr id="9" name="Picture 9"/>
+            <wp:cNvGraphicFramePr>
+              <a:graphicFrameLocks xmlns:a="http://schemas.openxmlformats.org/drawingml/2006/main" noChangeAspect="1"/>
+            </wp:cNvGraphicFramePr>
+            <a:graphic xmlns:a="http://schemas.openxmlformats.org/drawingml/2006/main">
+              <a:graphicData uri="http://schemas.openxmlformats.org/drawingml/2006/picture">
+                <pic:pic xmlns:pic="http://schemas.openxmlformats.org/drawingml/2006/picture">
+                  <pic:nvPicPr>
+                    <pic:cNvPr id="1" name=""/>
+                    <pic:cNvPicPr/>
+                  </pic:nvPicPr>
+                  <pic:blipFill>
+                    <a:blip r:embed="rId14"/>
+                    <a:stretch>
+                      <a:fillRect/>
+                    </a:stretch>
+                  </pic:blipFill>
+                  <pic:spPr>
+                    <a:xfrm>
+                      <a:off x="0" y="0"/>
+                      <a:ext cx="5553853" cy="2962690"/>
+                    </a:xfrm>
+                    <a:prstGeom prst="rect">
+                      <a:avLst/>
+                    </a:prstGeom>
+                  </pic:spPr>
+                </pic:pic>
+              </a:graphicData>
+            </a:graphic>
+          </wp:inline>
+        </w:drawing>
+      </w:r>
+    </w:p>
+    <w:p>
+      <w:pPr>
+        <w:pStyle w:val="ListParagraph"/>
+      </w:pPr>
+    </w:p>
+    <w:p>
+      <w:pPr>
+        <w:pStyle w:val="ListParagraph"/>
+      </w:pPr>
     </w:p>
     <w:p>
       <w:pPr>
@@ -1677,16 +1739,552 @@
         <w:rPr>
           <w:color w:val="000000" w:themeColor="text1"/>
         </w:rPr>
+        <w:lastRenderedPageBreak/>
         <w:t>Part Three:</w:t>
       </w:r>
     </w:p>
+    <w:p>
+      <w:pPr>
+        <w:pStyle w:val="ListParagraph"/>
+        <w:numPr>
+          <w:ilvl w:val="0"/>
+          <w:numId w:val="1"/>
+        </w:numPr>
+      </w:pPr>
+      <w:r>
+        <w:t>Adding unit tests for each method.</w:t>
+      </w:r>
+    </w:p>
+    <w:p>
+      <w:pPr>
+        <w:pStyle w:val="ListParagraph"/>
+      </w:pPr>
+    </w:p>
+    <w:p>
+      <w:pPr>
+        <w:pStyle w:val="ListParagraph"/>
+        <w:rPr>
+          <w:b/>
+          <w:bCs/>
+        </w:rPr>
+      </w:pPr>
+      <w:proofErr w:type="spellStart"/>
+      <w:r>
+        <w:rPr>
+          <w:b/>
+          <w:bCs/>
+        </w:rPr>
+        <w:t>euroToDollar</w:t>
+      </w:r>
+      <w:proofErr w:type="spellEnd"/>
+    </w:p>
+    <w:p>
+      <w:pPr>
+        <w:pStyle w:val="ListParagraph"/>
+        <w:rPr>
+          <w:b/>
+          <w:bCs/>
+        </w:rPr>
+      </w:pPr>
+      <w:r>
+        <w:drawing>
+          <wp:inline distT="0" distB="0" distL="0" distR="0" wp14:anchorId="28AC937A" wp14:editId="7FA266EA">
+            <wp:extent cx="6400800" cy="1276350"/>
+            <wp:effectExtent l="0" t="0" r="0" b="0"/>
+            <wp:docPr id="11" name="Picture 11"/>
+            <wp:cNvGraphicFramePr>
+              <a:graphicFrameLocks xmlns:a="http://schemas.openxmlformats.org/drawingml/2006/main" noChangeAspect="1"/>
+            </wp:cNvGraphicFramePr>
+            <a:graphic xmlns:a="http://schemas.openxmlformats.org/drawingml/2006/main">
+              <a:graphicData uri="http://schemas.openxmlformats.org/drawingml/2006/picture">
+                <pic:pic xmlns:pic="http://schemas.openxmlformats.org/drawingml/2006/picture">
+                  <pic:nvPicPr>
+                    <pic:cNvPr id="1" name=""/>
+                    <pic:cNvPicPr/>
+                  </pic:nvPicPr>
+                  <pic:blipFill>
+                    <a:blip r:embed="rId15"/>
+                    <a:stretch>
+                      <a:fillRect/>
+                    </a:stretch>
+                  </pic:blipFill>
+                  <pic:spPr>
+                    <a:xfrm>
+                      <a:off x="0" y="0"/>
+                      <a:ext cx="6401703" cy="1276530"/>
+                    </a:xfrm>
+                    <a:prstGeom prst="rect">
+                      <a:avLst/>
+                    </a:prstGeom>
+                  </pic:spPr>
+                </pic:pic>
+              </a:graphicData>
+            </a:graphic>
+          </wp:inline>
+        </w:drawing>
+      </w:r>
+    </w:p>
+    <w:p>
+      <w:pPr>
+        <w:pStyle w:val="ListParagraph"/>
+      </w:pPr>
+      <w:r>
+        <w:drawing>
+          <wp:inline distT="0" distB="0" distL="0" distR="0" wp14:anchorId="631D7E93" wp14:editId="1FB86274">
+            <wp:extent cx="6372225" cy="1590675"/>
+            <wp:effectExtent l="0" t="0" r="9525" b="9525"/>
+            <wp:docPr id="10" name="Picture 10"/>
+            <wp:cNvGraphicFramePr>
+              <a:graphicFrameLocks xmlns:a="http://schemas.openxmlformats.org/drawingml/2006/main" noChangeAspect="1"/>
+            </wp:cNvGraphicFramePr>
+            <a:graphic xmlns:a="http://schemas.openxmlformats.org/drawingml/2006/main">
+              <a:graphicData uri="http://schemas.openxmlformats.org/drawingml/2006/picture">
+                <pic:pic xmlns:pic="http://schemas.openxmlformats.org/drawingml/2006/picture">
+                  <pic:nvPicPr>
+                    <pic:cNvPr id="1" name=""/>
+                    <pic:cNvPicPr/>
+                  </pic:nvPicPr>
+                  <pic:blipFill>
+                    <a:blip r:embed="rId16"/>
+                    <a:stretch>
+                      <a:fillRect/>
+                    </a:stretch>
+                  </pic:blipFill>
+                  <pic:spPr>
+                    <a:xfrm>
+                      <a:off x="0" y="0"/>
+                      <a:ext cx="6372225" cy="1590675"/>
+                    </a:xfrm>
+                    <a:prstGeom prst="rect">
+                      <a:avLst/>
+                    </a:prstGeom>
+                  </pic:spPr>
+                </pic:pic>
+              </a:graphicData>
+            </a:graphic>
+          </wp:inline>
+        </w:drawing>
+      </w:r>
+    </w:p>
+    <w:p>
+      <w:pPr>
+        <w:pStyle w:val="ListParagraph"/>
+      </w:pPr>
+    </w:p>
+    <w:p>
+      <w:pPr>
+        <w:pStyle w:val="ListParagraph"/>
+        <w:rPr>
+          <w:b/>
+          <w:bCs/>
+        </w:rPr>
+      </w:pPr>
+      <w:proofErr w:type="spellStart"/>
+      <w:r>
+        <w:rPr>
+          <w:b/>
+          <w:bCs/>
+        </w:rPr>
+        <w:t>dollarToEuro</w:t>
+      </w:r>
+      <w:proofErr w:type="spellEnd"/>
+    </w:p>
+    <w:p>
+      <w:pPr>
+        <w:pStyle w:val="ListParagraph"/>
+      </w:pPr>
+      <w:r>
+        <w:drawing>
+          <wp:inline distT="0" distB="0" distL="0" distR="0" wp14:anchorId="14530618" wp14:editId="5214F022">
+            <wp:extent cx="6362700" cy="1333500"/>
+            <wp:effectExtent l="0" t="0" r="0" b="0"/>
+            <wp:docPr id="14" name="Picture 14"/>
+            <wp:cNvGraphicFramePr>
+              <a:graphicFrameLocks xmlns:a="http://schemas.openxmlformats.org/drawingml/2006/main" noChangeAspect="1"/>
+            </wp:cNvGraphicFramePr>
+            <a:graphic xmlns:a="http://schemas.openxmlformats.org/drawingml/2006/main">
+              <a:graphicData uri="http://schemas.openxmlformats.org/drawingml/2006/picture">
+                <pic:pic xmlns:pic="http://schemas.openxmlformats.org/drawingml/2006/picture">
+                  <pic:nvPicPr>
+                    <pic:cNvPr id="1" name=""/>
+                    <pic:cNvPicPr/>
+                  </pic:nvPicPr>
+                  <pic:blipFill>
+                    <a:blip r:embed="rId17"/>
+                    <a:stretch>
+                      <a:fillRect/>
+                    </a:stretch>
+                  </pic:blipFill>
+                  <pic:spPr>
+                    <a:xfrm>
+                      <a:off x="0" y="0"/>
+                      <a:ext cx="6363592" cy="1333687"/>
+                    </a:xfrm>
+                    <a:prstGeom prst="rect">
+                      <a:avLst/>
+                    </a:prstGeom>
+                  </pic:spPr>
+                </pic:pic>
+              </a:graphicData>
+            </a:graphic>
+          </wp:inline>
+        </w:drawing>
+      </w:r>
+    </w:p>
+    <w:p>
+      <w:pPr>
+        <w:pStyle w:val="ListParagraph"/>
+      </w:pPr>
+      <w:r>
+        <w:drawing>
+          <wp:inline distT="0" distB="0" distL="0" distR="0" wp14:anchorId="688684F8" wp14:editId="0F4C34CD">
+            <wp:extent cx="6372225" cy="1457325"/>
+            <wp:effectExtent l="0" t="0" r="9525" b="9525"/>
+            <wp:docPr id="13" name="Picture 13"/>
+            <wp:cNvGraphicFramePr>
+              <a:graphicFrameLocks xmlns:a="http://schemas.openxmlformats.org/drawingml/2006/main" noChangeAspect="1"/>
+            </wp:cNvGraphicFramePr>
+            <a:graphic xmlns:a="http://schemas.openxmlformats.org/drawingml/2006/main">
+              <a:graphicData uri="http://schemas.openxmlformats.org/drawingml/2006/picture">
+                <pic:pic xmlns:pic="http://schemas.openxmlformats.org/drawingml/2006/picture">
+                  <pic:nvPicPr>
+                    <pic:cNvPr id="1" name=""/>
+                    <pic:cNvPicPr/>
+                  </pic:nvPicPr>
+                  <pic:blipFill>
+                    <a:blip r:embed="rId18"/>
+                    <a:stretch>
+                      <a:fillRect/>
+                    </a:stretch>
+                  </pic:blipFill>
+                  <pic:spPr>
+                    <a:xfrm>
+                      <a:off x="0" y="0"/>
+                      <a:ext cx="6372225" cy="1457325"/>
+                    </a:xfrm>
+                    <a:prstGeom prst="rect">
+                      <a:avLst/>
+                    </a:prstGeom>
+                  </pic:spPr>
+                </pic:pic>
+              </a:graphicData>
+            </a:graphic>
+          </wp:inline>
+        </w:drawing>
+      </w:r>
+    </w:p>
+    <w:p>
+      <w:pPr>
+        <w:pStyle w:val="ListParagraph"/>
+      </w:pPr>
+    </w:p>
+    <w:p>
+      <w:pPr>
+        <w:pStyle w:val="ListParagraph"/>
+        <w:rPr>
+          <w:b/>
+          <w:bCs/>
+        </w:rPr>
+      </w:pPr>
+      <w:proofErr w:type="spellStart"/>
+      <w:r>
+        <w:rPr>
+          <w:b/>
+          <w:bCs/>
+        </w:rPr>
+        <w:t>testStringToInteger</w:t>
+      </w:r>
+      <w:proofErr w:type="spellEnd"/>
+    </w:p>
+    <w:p>
+      <w:pPr>
+        <w:pStyle w:val="ListParagraph"/>
+      </w:pPr>
+      <w:r>
+        <w:drawing>
+          <wp:inline distT="0" distB="0" distL="0" distR="0" wp14:anchorId="1EAD6D50" wp14:editId="37C35AED">
+            <wp:extent cx="6353175" cy="1181100"/>
+            <wp:effectExtent l="0" t="0" r="9525" b="0"/>
+            <wp:docPr id="15" name="Picture 15"/>
+            <wp:cNvGraphicFramePr>
+              <a:graphicFrameLocks xmlns:a="http://schemas.openxmlformats.org/drawingml/2006/main" noChangeAspect="1"/>
+            </wp:cNvGraphicFramePr>
+            <a:graphic xmlns:a="http://schemas.openxmlformats.org/drawingml/2006/main">
+              <a:graphicData uri="http://schemas.openxmlformats.org/drawingml/2006/picture">
+                <pic:pic xmlns:pic="http://schemas.openxmlformats.org/drawingml/2006/picture">
+                  <pic:nvPicPr>
+                    <pic:cNvPr id="1" name=""/>
+                    <pic:cNvPicPr/>
+                  </pic:nvPicPr>
+                  <pic:blipFill>
+                    <a:blip r:embed="rId19"/>
+                    <a:stretch>
+                      <a:fillRect/>
+                    </a:stretch>
+                  </pic:blipFill>
+                  <pic:spPr>
+                    <a:xfrm>
+                      <a:off x="0" y="0"/>
+                      <a:ext cx="6354063" cy="1181265"/>
+                    </a:xfrm>
+                    <a:prstGeom prst="rect">
+                      <a:avLst/>
+                    </a:prstGeom>
+                  </pic:spPr>
+                </pic:pic>
+              </a:graphicData>
+            </a:graphic>
+          </wp:inline>
+        </w:drawing>
+      </w:r>
+    </w:p>
+    <w:p>
+      <w:pPr>
+        <w:pStyle w:val="ListParagraph"/>
+      </w:pPr>
+      <w:r>
+        <w:lastRenderedPageBreak/>
+        <w:drawing>
+          <wp:inline distT="0" distB="0" distL="0" distR="0" wp14:anchorId="1D0B40D9" wp14:editId="5141B44F">
+            <wp:extent cx="6305550" cy="1533525"/>
+            <wp:effectExtent l="0" t="0" r="0" b="9525"/>
+            <wp:docPr id="18" name="Picture 18"/>
+            <wp:cNvGraphicFramePr>
+              <a:graphicFrameLocks xmlns:a="http://schemas.openxmlformats.org/drawingml/2006/main" noChangeAspect="1"/>
+            </wp:cNvGraphicFramePr>
+            <a:graphic xmlns:a="http://schemas.openxmlformats.org/drawingml/2006/main">
+              <a:graphicData uri="http://schemas.openxmlformats.org/drawingml/2006/picture">
+                <pic:pic xmlns:pic="http://schemas.openxmlformats.org/drawingml/2006/picture">
+                  <pic:nvPicPr>
+                    <pic:cNvPr id="1" name=""/>
+                    <pic:cNvPicPr/>
+                  </pic:nvPicPr>
+                  <pic:blipFill>
+                    <a:blip r:embed="rId20"/>
+                    <a:stretch>
+                      <a:fillRect/>
+                    </a:stretch>
+                  </pic:blipFill>
+                  <pic:spPr>
+                    <a:xfrm>
+                      <a:off x="0" y="0"/>
+                      <a:ext cx="6305550" cy="1533525"/>
+                    </a:xfrm>
+                    <a:prstGeom prst="rect">
+                      <a:avLst/>
+                    </a:prstGeom>
+                  </pic:spPr>
+                </pic:pic>
+              </a:graphicData>
+            </a:graphic>
+          </wp:inline>
+        </w:drawing>
+      </w:r>
+    </w:p>
+    <w:p>
+      <w:pPr>
+        <w:pStyle w:val="ListParagraph"/>
+      </w:pPr>
+    </w:p>
+    <w:p>
+      <w:pPr>
+        <w:pStyle w:val="ListParagraph"/>
+        <w:rPr>
+          <w:b/>
+          <w:bCs/>
+        </w:rPr>
+      </w:pPr>
+      <w:proofErr w:type="spellStart"/>
+      <w:r>
+        <w:rPr>
+          <w:b/>
+          <w:bCs/>
+        </w:rPr>
+        <w:t>testIntegerToString</w:t>
+      </w:r>
+      <w:proofErr w:type="spellEnd"/>
+    </w:p>
+    <w:p>
+      <w:pPr>
+        <w:pStyle w:val="ListParagraph"/>
+      </w:pPr>
+      <w:r>
+        <w:drawing>
+          <wp:inline distT="0" distB="0" distL="0" distR="0" wp14:anchorId="18908C93" wp14:editId="06D6090E">
+            <wp:extent cx="6296025" cy="1352550"/>
+            <wp:effectExtent l="0" t="0" r="0" b="0"/>
+            <wp:docPr id="16" name="Picture 16"/>
+            <wp:cNvGraphicFramePr>
+              <a:graphicFrameLocks xmlns:a="http://schemas.openxmlformats.org/drawingml/2006/main" noChangeAspect="1"/>
+            </wp:cNvGraphicFramePr>
+            <a:graphic xmlns:a="http://schemas.openxmlformats.org/drawingml/2006/main">
+              <a:graphicData uri="http://schemas.openxmlformats.org/drawingml/2006/picture">
+                <pic:pic xmlns:pic="http://schemas.openxmlformats.org/drawingml/2006/picture">
+                  <pic:nvPicPr>
+                    <pic:cNvPr id="1" name=""/>
+                    <pic:cNvPicPr/>
+                  </pic:nvPicPr>
+                  <pic:blipFill>
+                    <a:blip r:embed="rId21"/>
+                    <a:stretch>
+                      <a:fillRect/>
+                    </a:stretch>
+                  </pic:blipFill>
+                  <pic:spPr>
+                    <a:xfrm>
+                      <a:off x="0" y="0"/>
+                      <a:ext cx="6296926" cy="1352744"/>
+                    </a:xfrm>
+                    <a:prstGeom prst="rect">
+                      <a:avLst/>
+                    </a:prstGeom>
+                  </pic:spPr>
+                </pic:pic>
+              </a:graphicData>
+            </a:graphic>
+          </wp:inline>
+        </w:drawing>
+      </w:r>
+    </w:p>
+    <w:p>
+      <w:pPr>
+        <w:pStyle w:val="ListParagraph"/>
+      </w:pPr>
+      <w:r>
+        <w:drawing>
+          <wp:inline distT="0" distB="0" distL="0" distR="0" wp14:anchorId="262F4C05" wp14:editId="56B5DAC3">
+            <wp:extent cx="6334125" cy="1485900"/>
+            <wp:effectExtent l="0" t="0" r="9525" b="0"/>
+            <wp:docPr id="19" name="Picture 19"/>
+            <wp:cNvGraphicFramePr>
+              <a:graphicFrameLocks xmlns:a="http://schemas.openxmlformats.org/drawingml/2006/main" noChangeAspect="1"/>
+            </wp:cNvGraphicFramePr>
+            <a:graphic xmlns:a="http://schemas.openxmlformats.org/drawingml/2006/main">
+              <a:graphicData uri="http://schemas.openxmlformats.org/drawingml/2006/picture">
+                <pic:pic xmlns:pic="http://schemas.openxmlformats.org/drawingml/2006/picture">
+                  <pic:nvPicPr>
+                    <pic:cNvPr id="1" name=""/>
+                    <pic:cNvPicPr/>
+                  </pic:nvPicPr>
+                  <pic:blipFill>
+                    <a:blip r:embed="rId22"/>
+                    <a:stretch>
+                      <a:fillRect/>
+                    </a:stretch>
+                  </pic:blipFill>
+                  <pic:spPr>
+                    <a:xfrm>
+                      <a:off x="0" y="0"/>
+                      <a:ext cx="6334125" cy="1485900"/>
+                    </a:xfrm>
+                    <a:prstGeom prst="rect">
+                      <a:avLst/>
+                    </a:prstGeom>
+                  </pic:spPr>
+                </pic:pic>
+              </a:graphicData>
+            </a:graphic>
+          </wp:inline>
+        </w:drawing>
+      </w:r>
+    </w:p>
+    <w:p>
+      <w:pPr>
+        <w:pStyle w:val="ListParagraph"/>
+      </w:pPr>
+    </w:p>
+    <w:p>
+      <w:pPr>
+        <w:pStyle w:val="ListParagraph"/>
+        <w:rPr>
+          <w:b/>
+          <w:bCs/>
+        </w:rPr>
+      </w:pPr>
+      <w:proofErr w:type="spellStart"/>
+      <w:r>
+        <w:rPr>
+          <w:b/>
+          <w:bCs/>
+        </w:rPr>
+        <w:t>testSwitchCase</w:t>
+      </w:r>
+      <w:proofErr w:type="spellEnd"/>
+    </w:p>
+    <w:p>
+      <w:pPr>
+        <w:pStyle w:val="ListParagraph"/>
+      </w:pPr>
+      <w:r>
+        <w:drawing>
+          <wp:inline distT="0" distB="0" distL="0" distR="0" wp14:anchorId="21888C3F" wp14:editId="4BA846FA">
+            <wp:extent cx="6181725" cy="1314450"/>
+            <wp:effectExtent l="0" t="0" r="9525" b="0"/>
+            <wp:docPr id="17" name="Picture 17"/>
+            <wp:cNvGraphicFramePr>
+              <a:graphicFrameLocks xmlns:a="http://schemas.openxmlformats.org/drawingml/2006/main" noChangeAspect="1"/>
+            </wp:cNvGraphicFramePr>
+            <a:graphic xmlns:a="http://schemas.openxmlformats.org/drawingml/2006/main">
+              <a:graphicData uri="http://schemas.openxmlformats.org/drawingml/2006/picture">
+                <pic:pic xmlns:pic="http://schemas.openxmlformats.org/drawingml/2006/picture">
+                  <pic:nvPicPr>
+                    <pic:cNvPr id="1" name=""/>
+                    <pic:cNvPicPr/>
+                  </pic:nvPicPr>
+                  <pic:blipFill>
+                    <a:blip r:embed="rId23"/>
+                    <a:stretch>
+                      <a:fillRect/>
+                    </a:stretch>
+                  </pic:blipFill>
+                  <pic:spPr>
+                    <a:xfrm>
+                      <a:off x="0" y="0"/>
+                      <a:ext cx="6182619" cy="1314640"/>
+                    </a:xfrm>
+                    <a:prstGeom prst="rect">
+                      <a:avLst/>
+                    </a:prstGeom>
+                  </pic:spPr>
+                </pic:pic>
+              </a:graphicData>
+            </a:graphic>
+          </wp:inline>
+        </w:drawing>
+      </w:r>
+    </w:p>
+    <w:p>
+      <w:pPr>
+        <w:pStyle w:val="ListParagraph"/>
+      </w:pPr>
+      <w:bookmarkStart w:id="2" w:name="_GoBack"/>
+      <w:bookmarkEnd w:id="2"/>
+    </w:p>
+    <w:p>
+      <w:pPr>
+        <w:pStyle w:val="ListParagraph"/>
+        <w:rPr>
+          <w:b/>
+          <w:bCs/>
+        </w:rPr>
+      </w:pPr>
+    </w:p>
+    <w:p>
+      <w:pPr>
+        <w:pStyle w:val="ListParagraph"/>
+        <w:rPr>
+          <w:b/>
+          <w:bCs/>
+        </w:rPr>
+      </w:pPr>
+    </w:p>
     <w:sectPr>
-      <w:headerReference w:type="even" r:id="rId14"/>
-      <w:headerReference w:type="default" r:id="rId15"/>
-      <w:footerReference w:type="even" r:id="rId16"/>
-      <w:footerReference w:type="default" r:id="rId17"/>
-      <w:headerReference w:type="first" r:id="rId18"/>
-      <w:footerReference w:type="first" r:id="rId19"/>
+      <w:headerReference w:type="even" r:id="rId24"/>
+      <w:headerReference w:type="default" r:id="rId25"/>
+      <w:footerReference w:type="even" r:id="rId26"/>
+      <w:footerReference w:type="default" r:id="rId27"/>
+      <w:headerReference w:type="first" r:id="rId28"/>
+      <w:footerReference w:type="first" r:id="rId29"/>
       <w:pgSz w:w="11910" w:h="16840" w:orient="landscape"/>
       <w:pgMar w:top="851" w:right="720" w:bottom="720" w:left="720" w:header="227" w:footer="0" w:gutter="0"/>
       <w:cols w:space="720"/>
@@ -14566,7 +15164,7 @@
 </file>
 
 <file path=customXml/itemProps1.xml><?xml version="1.0" encoding="utf-8"?>
-<ds:datastoreItem xmlns:ds="http://schemas.openxmlformats.org/officeDocument/2006/customXml" ds:itemID="{AB601D8A-CE45-4DA0-8BFF-EDF3BE08F202}">
+<ds:datastoreItem xmlns:ds="http://schemas.openxmlformats.org/officeDocument/2006/customXml" ds:itemID="{B675DA37-D271-42A3-81A4-2806AB854835}">
   <ds:schemaRefs>
     <ds:schemaRef ds:uri="http://schemas.openxmlformats.org/officeDocument/2006/bibliography"/>
   </ds:schemaRefs>

</xml_diff>

<commit_message>
Implemented the euroToDollar method in Conversions class. Modified it till the unit test passes.
</commit_message>
<xml_diff>
--- a/hussaina_hussain_3136381.docx
+++ b/hussaina_hussain_3136381.docx
@@ -1758,11 +1758,6 @@
     <w:p>
       <w:pPr>
         <w:pStyle w:val="ListParagraph"/>
-      </w:pPr>
-    </w:p>
-    <w:p>
-      <w:pPr>
-        <w:pStyle w:val="ListParagraph"/>
         <w:rPr>
           <w:b/>
           <w:bCs/>
@@ -1992,7 +1987,14 @@
           <w:b/>
           <w:bCs/>
         </w:rPr>
-        <w:t>testStringToInteger</w:t>
+        <w:t>s</w:t>
+      </w:r>
+      <w:r>
+        <w:rPr>
+          <w:b/>
+          <w:bCs/>
+        </w:rPr>
+        <w:t>tringToInteger</w:t>
       </w:r>
       <w:proofErr w:type="spellEnd"/>
     </w:p>
@@ -2100,7 +2102,14 @@
           <w:b/>
           <w:bCs/>
         </w:rPr>
-        <w:t>testIntegerToString</w:t>
+        <w:t>i</w:t>
+      </w:r>
+      <w:r>
+        <w:rPr>
+          <w:b/>
+          <w:bCs/>
+        </w:rPr>
+        <w:t>ntegerToString</w:t>
       </w:r>
       <w:proofErr w:type="spellEnd"/>
     </w:p>
@@ -2207,7 +2216,14 @@
           <w:b/>
           <w:bCs/>
         </w:rPr>
-        <w:t>testSwitchCase</w:t>
+        <w:t>s</w:t>
+      </w:r>
+      <w:r>
+        <w:rPr>
+          <w:b/>
+          <w:bCs/>
+        </w:rPr>
+        <w:t>witchCase</w:t>
       </w:r>
       <w:proofErr w:type="spellEnd"/>
     </w:p>
@@ -2257,8 +2273,282 @@
       <w:pPr>
         <w:pStyle w:val="ListParagraph"/>
       </w:pPr>
+      <w:r>
+        <w:drawing>
+          <wp:inline distT="0" distB="0" distL="0" distR="0" wp14:anchorId="3F36F156" wp14:editId="3DA9BC26">
+            <wp:extent cx="6210300" cy="1533525"/>
+            <wp:effectExtent l="0" t="0" r="0" b="9525"/>
+            <wp:docPr id="20" name="Picture 20"/>
+            <wp:cNvGraphicFramePr>
+              <a:graphicFrameLocks xmlns:a="http://schemas.openxmlformats.org/drawingml/2006/main" noChangeAspect="1"/>
+            </wp:cNvGraphicFramePr>
+            <a:graphic xmlns:a="http://schemas.openxmlformats.org/drawingml/2006/main">
+              <a:graphicData uri="http://schemas.openxmlformats.org/drawingml/2006/picture">
+                <pic:pic xmlns:pic="http://schemas.openxmlformats.org/drawingml/2006/picture">
+                  <pic:nvPicPr>
+                    <pic:cNvPr id="1" name=""/>
+                    <pic:cNvPicPr/>
+                  </pic:nvPicPr>
+                  <pic:blipFill>
+                    <a:blip r:embed="rId24"/>
+                    <a:stretch>
+                      <a:fillRect/>
+                    </a:stretch>
+                  </pic:blipFill>
+                  <pic:spPr>
+                    <a:xfrm>
+                      <a:off x="0" y="0"/>
+                      <a:ext cx="6210300" cy="1533525"/>
+                    </a:xfrm>
+                    <a:prstGeom prst="rect">
+                      <a:avLst/>
+                    </a:prstGeom>
+                  </pic:spPr>
+                </pic:pic>
+              </a:graphicData>
+            </a:graphic>
+          </wp:inline>
+        </w:drawing>
+      </w:r>
+    </w:p>
+    <w:p>
+      <w:pPr>
+        <w:pStyle w:val="ListParagraph"/>
+      </w:pPr>
+    </w:p>
+    <w:p>
+      <w:pPr>
+        <w:pStyle w:val="ListParagraph"/>
+        <w:rPr>
+          <w:b/>
+          <w:bCs/>
+        </w:rPr>
+      </w:pPr>
+    </w:p>
+    <w:p>
+      <w:pPr>
+        <w:pStyle w:val="ListParagraph"/>
+        <w:numPr>
+          <w:ilvl w:val="0"/>
+          <w:numId w:val="1"/>
+        </w:numPr>
+        <w:rPr>
+          <w:b/>
+          <w:bCs/>
+        </w:rPr>
+      </w:pPr>
+      <w:r>
+        <w:t>Implementing the methods in Conversions.java and making sure the unit test passes before moving on.</w:t>
+      </w:r>
+    </w:p>
+    <w:p>
+      <w:pPr>
+        <w:pStyle w:val="ListParagraph"/>
+        <w:rPr>
+          <w:b/>
+          <w:bCs/>
+        </w:rPr>
+      </w:pPr>
+      <w:proofErr w:type="spellStart"/>
+      <w:r>
+        <w:rPr>
+          <w:b/>
+          <w:bCs/>
+        </w:rPr>
+        <w:lastRenderedPageBreak/>
+        <w:t>euroToDollar</w:t>
+      </w:r>
+      <w:proofErr w:type="spellEnd"/>
+    </w:p>
+    <w:p>
+      <w:pPr>
+        <w:pStyle w:val="ListParagraph"/>
+        <w:rPr>
+          <w:b/>
+          <w:bCs/>
+        </w:rPr>
+      </w:pPr>
       <w:bookmarkStart w:id="2" w:name="_GoBack"/>
       <w:bookmarkEnd w:id="2"/>
+    </w:p>
+    <w:p>
+      <w:pPr>
+        <w:pStyle w:val="ListParagraph"/>
+        <w:rPr>
+          <w:b/>
+          <w:bCs/>
+        </w:rPr>
+      </w:pPr>
+      <w:r>
+        <w:rPr>
+          <w:b/>
+          <w:bCs/>
+        </w:rPr>
+        <w:drawing>
+          <wp:inline distT="0" distB="0" distL="0" distR="0" wp14:anchorId="2442ECBE" wp14:editId="2803ABEF">
+            <wp:extent cx="6505575" cy="1066800"/>
+            <wp:effectExtent l="0" t="0" r="9525" b="0"/>
+            <wp:docPr id="21" name="Picture 21"/>
+            <wp:cNvGraphicFramePr>
+              <a:graphicFrameLocks xmlns:a="http://schemas.openxmlformats.org/drawingml/2006/main" noChangeAspect="1"/>
+            </wp:cNvGraphicFramePr>
+            <a:graphic xmlns:a="http://schemas.openxmlformats.org/drawingml/2006/main">
+              <a:graphicData uri="http://schemas.openxmlformats.org/drawingml/2006/picture">
+                <pic:pic xmlns:pic="http://schemas.openxmlformats.org/drawingml/2006/picture">
+                  <pic:nvPicPr>
+                    <pic:cNvPr id="1" name=""/>
+                    <pic:cNvPicPr/>
+                  </pic:nvPicPr>
+                  <pic:blipFill>
+                    <a:blip r:embed="rId25"/>
+                    <a:stretch>
+                      <a:fillRect/>
+                    </a:stretch>
+                  </pic:blipFill>
+                  <pic:spPr>
+                    <a:xfrm>
+                      <a:off x="0" y="0"/>
+                      <a:ext cx="6505575" cy="1066800"/>
+                    </a:xfrm>
+                    <a:prstGeom prst="rect">
+                      <a:avLst/>
+                    </a:prstGeom>
+                  </pic:spPr>
+                </pic:pic>
+              </a:graphicData>
+            </a:graphic>
+          </wp:inline>
+        </w:drawing>
+      </w:r>
+    </w:p>
+    <w:p>
+      <w:pPr>
+        <w:pStyle w:val="ListParagraph"/>
+        <w:rPr>
+          <w:b/>
+          <w:bCs/>
+        </w:rPr>
+      </w:pPr>
+      <w:proofErr w:type="spellStart"/>
+      <w:r>
+        <w:rPr>
+          <w:b/>
+          <w:bCs/>
+        </w:rPr>
+        <w:t>dollarToEuro</w:t>
+      </w:r>
+      <w:proofErr w:type="spellEnd"/>
+    </w:p>
+    <w:p>
+      <w:pPr>
+        <w:pStyle w:val="ListParagraph"/>
+        <w:rPr>
+          <w:b/>
+          <w:bCs/>
+        </w:rPr>
+      </w:pPr>
+    </w:p>
+    <w:p>
+      <w:pPr>
+        <w:pStyle w:val="ListParagraph"/>
+        <w:rPr>
+          <w:b/>
+          <w:bCs/>
+        </w:rPr>
+      </w:pPr>
+      <w:proofErr w:type="spellStart"/>
+      <w:r>
+        <w:rPr>
+          <w:b/>
+          <w:bCs/>
+        </w:rPr>
+        <w:t>s</w:t>
+      </w:r>
+      <w:r>
+        <w:rPr>
+          <w:b/>
+          <w:bCs/>
+        </w:rPr>
+        <w:t>tringToInteger</w:t>
+      </w:r>
+      <w:proofErr w:type="spellEnd"/>
+    </w:p>
+    <w:p>
+      <w:pPr>
+        <w:pStyle w:val="ListParagraph"/>
+        <w:rPr>
+          <w:b/>
+          <w:bCs/>
+        </w:rPr>
+      </w:pPr>
+    </w:p>
+    <w:p>
+      <w:pPr>
+        <w:pStyle w:val="ListParagraph"/>
+        <w:rPr>
+          <w:b/>
+          <w:bCs/>
+        </w:rPr>
+      </w:pPr>
+      <w:proofErr w:type="spellStart"/>
+      <w:r>
+        <w:rPr>
+          <w:b/>
+          <w:bCs/>
+        </w:rPr>
+        <w:t>i</w:t>
+      </w:r>
+      <w:r>
+        <w:rPr>
+          <w:b/>
+          <w:bCs/>
+        </w:rPr>
+        <w:t>ntegerToString</w:t>
+      </w:r>
+      <w:proofErr w:type="spellEnd"/>
+    </w:p>
+    <w:p>
+      <w:pPr>
+        <w:pStyle w:val="ListParagraph"/>
+        <w:rPr>
+          <w:b/>
+          <w:bCs/>
+        </w:rPr>
+      </w:pPr>
+    </w:p>
+    <w:p>
+      <w:pPr>
+        <w:pStyle w:val="ListParagraph"/>
+        <w:rPr>
+          <w:b/>
+          <w:bCs/>
+        </w:rPr>
+      </w:pPr>
+      <w:proofErr w:type="spellStart"/>
+      <w:r>
+        <w:rPr>
+          <w:b/>
+          <w:bCs/>
+        </w:rPr>
+        <w:t>s</w:t>
+      </w:r>
+      <w:r>
+        <w:rPr>
+          <w:b/>
+          <w:bCs/>
+        </w:rPr>
+        <w:t>witchCase</w:t>
+      </w:r>
+      <w:proofErr w:type="spellEnd"/>
+    </w:p>
+    <w:p>
+      <w:pPr>
+        <w:pStyle w:val="ListParagraph"/>
+        <w:rPr>
+          <w:b/>
+          <w:bCs/>
+        </w:rPr>
+      </w:pPr>
     </w:p>
     <w:p>
       <w:pPr>
@@ -2279,12 +2569,12 @@
       </w:pPr>
     </w:p>
     <w:sectPr>
-      <w:headerReference w:type="even" r:id="rId24"/>
-      <w:headerReference w:type="default" r:id="rId25"/>
-      <w:footerReference w:type="even" r:id="rId26"/>
-      <w:footerReference w:type="default" r:id="rId27"/>
-      <w:headerReference w:type="first" r:id="rId28"/>
-      <w:footerReference w:type="first" r:id="rId29"/>
+      <w:headerReference w:type="even" r:id="rId26"/>
+      <w:headerReference w:type="default" r:id="rId27"/>
+      <w:footerReference w:type="even" r:id="rId28"/>
+      <w:footerReference w:type="default" r:id="rId29"/>
+      <w:headerReference w:type="first" r:id="rId30"/>
+      <w:footerReference w:type="first" r:id="rId31"/>
       <w:pgSz w:w="11910" w:h="16840" w:orient="landscape"/>
       <w:pgMar w:top="851" w:right="720" w:bottom="720" w:left="720" w:header="227" w:footer="0" w:gutter="0"/>
       <w:cols w:space="720"/>
@@ -15164,7 +15454,7 @@
 </file>
 
 <file path=customXml/itemProps1.xml><?xml version="1.0" encoding="utf-8"?>
-<ds:datastoreItem xmlns:ds="http://schemas.openxmlformats.org/officeDocument/2006/customXml" ds:itemID="{B675DA37-D271-42A3-81A4-2806AB854835}">
+<ds:datastoreItem xmlns:ds="http://schemas.openxmlformats.org/officeDocument/2006/customXml" ds:itemID="{B54319D1-85E3-4D9C-90DD-F99455542341}">
   <ds:schemaRefs>
     <ds:schemaRef ds:uri="http://schemas.openxmlformats.org/officeDocument/2006/bibliography"/>
   </ds:schemaRefs>

</xml_diff>

<commit_message>
Implemented the dollarToEuro method in Conversions.java class. Modified it till the unit test passes.
</commit_message>
<xml_diff>
--- a/hussaina_hussain_3136381.docx
+++ b/hussaina_hussain_3136381.docx
@@ -2368,8 +2368,47 @@
           <w:bCs/>
         </w:rPr>
       </w:pPr>
-      <w:bookmarkStart w:id="2" w:name="_GoBack"/>
-      <w:bookmarkEnd w:id="2"/>
+      <w:r>
+        <w:rPr>
+          <w:b/>
+          <w:bCs/>
+        </w:rPr>
+        <w:drawing>
+          <wp:inline distT="0" distB="0" distL="0" distR="0" wp14:anchorId="5EE3D62B" wp14:editId="22DBDA8A">
+            <wp:extent cx="6477000" cy="933450"/>
+            <wp:effectExtent l="0" t="0" r="0" b="0"/>
+            <wp:docPr id="22" name="Picture 22"/>
+            <wp:cNvGraphicFramePr>
+              <a:graphicFrameLocks xmlns:a="http://schemas.openxmlformats.org/drawingml/2006/main" noChangeAspect="1"/>
+            </wp:cNvGraphicFramePr>
+            <a:graphic xmlns:a="http://schemas.openxmlformats.org/drawingml/2006/main">
+              <a:graphicData uri="http://schemas.openxmlformats.org/drawingml/2006/picture">
+                <pic:pic xmlns:pic="http://schemas.openxmlformats.org/drawingml/2006/picture">
+                  <pic:nvPicPr>
+                    <pic:cNvPr id="1" name=""/>
+                    <pic:cNvPicPr/>
+                  </pic:nvPicPr>
+                  <pic:blipFill>
+                    <a:blip r:embed="rId25"/>
+                    <a:stretch>
+                      <a:fillRect/>
+                    </a:stretch>
+                  </pic:blipFill>
+                  <pic:spPr>
+                    <a:xfrm>
+                      <a:off x="0" y="0"/>
+                      <a:ext cx="6477916" cy="933582"/>
+                    </a:xfrm>
+                    <a:prstGeom prst="rect">
+                      <a:avLst/>
+                    </a:prstGeom>
+                  </pic:spPr>
+                </pic:pic>
+              </a:graphicData>
+            </a:graphic>
+          </wp:inline>
+        </w:drawing>
+      </w:r>
     </w:p>
     <w:p>
       <w:pPr>
@@ -2400,7 +2439,7 @@
                     <pic:cNvPicPr/>
                   </pic:nvPicPr>
                   <pic:blipFill>
-                    <a:blip r:embed="rId25"/>
+                    <a:blip r:embed="rId26"/>
                     <a:stretch>
                       <a:fillRect/>
                     </a:stretch>
@@ -2447,6 +2486,58 @@
           <w:bCs/>
         </w:rPr>
       </w:pPr>
+      <w:bookmarkStart w:id="2" w:name="_GoBack"/>
+      <w:bookmarkEnd w:id="2"/>
+    </w:p>
+    <w:p>
+      <w:pPr>
+        <w:pStyle w:val="ListParagraph"/>
+        <w:rPr>
+          <w:b/>
+          <w:bCs/>
+        </w:rPr>
+      </w:pPr>
+      <w:r>
+        <w:rPr>
+          <w:b/>
+          <w:bCs/>
+        </w:rPr>
+        <w:drawing>
+          <wp:inline distT="0" distB="0" distL="0" distR="0" wp14:anchorId="1C754051" wp14:editId="726B055A">
+            <wp:extent cx="6534150" cy="1143000"/>
+            <wp:effectExtent l="0" t="0" r="0" b="0"/>
+            <wp:docPr id="23" name="Picture 23"/>
+            <wp:cNvGraphicFramePr>
+              <a:graphicFrameLocks xmlns:a="http://schemas.openxmlformats.org/drawingml/2006/main" noChangeAspect="1"/>
+            </wp:cNvGraphicFramePr>
+            <a:graphic xmlns:a="http://schemas.openxmlformats.org/drawingml/2006/main">
+              <a:graphicData uri="http://schemas.openxmlformats.org/drawingml/2006/picture">
+                <pic:pic xmlns:pic="http://schemas.openxmlformats.org/drawingml/2006/picture">
+                  <pic:nvPicPr>
+                    <pic:cNvPr id="1" name=""/>
+                    <pic:cNvPicPr/>
+                  </pic:nvPicPr>
+                  <pic:blipFill>
+                    <a:blip r:embed="rId27"/>
+                    <a:stretch>
+                      <a:fillRect/>
+                    </a:stretch>
+                  </pic:blipFill>
+                  <pic:spPr>
+                    <a:xfrm>
+                      <a:off x="0" y="0"/>
+                      <a:ext cx="6534150" cy="1143000"/>
+                    </a:xfrm>
+                    <a:prstGeom prst="rect">
+                      <a:avLst/>
+                    </a:prstGeom>
+                  </pic:spPr>
+                </pic:pic>
+              </a:graphicData>
+            </a:graphic>
+          </wp:inline>
+        </w:drawing>
+      </w:r>
     </w:p>
     <w:p>
       <w:pPr>
@@ -2569,12 +2660,12 @@
       </w:pPr>
     </w:p>
     <w:sectPr>
-      <w:headerReference w:type="even" r:id="rId26"/>
-      <w:headerReference w:type="default" r:id="rId27"/>
-      <w:footerReference w:type="even" r:id="rId28"/>
-      <w:footerReference w:type="default" r:id="rId29"/>
-      <w:headerReference w:type="first" r:id="rId30"/>
-      <w:footerReference w:type="first" r:id="rId31"/>
+      <w:headerReference w:type="even" r:id="rId28"/>
+      <w:headerReference w:type="default" r:id="rId29"/>
+      <w:footerReference w:type="even" r:id="rId30"/>
+      <w:footerReference w:type="default" r:id="rId31"/>
+      <w:headerReference w:type="first" r:id="rId32"/>
+      <w:footerReference w:type="first" r:id="rId33"/>
       <w:pgSz w:w="11910" w:h="16840" w:orient="landscape"/>
       <w:pgMar w:top="851" w:right="720" w:bottom="720" w:left="720" w:header="227" w:footer="0" w:gutter="0"/>
       <w:cols w:space="720"/>
@@ -15454,7 +15545,7 @@
 </file>
 
 <file path=customXml/itemProps1.xml><?xml version="1.0" encoding="utf-8"?>
-<ds:datastoreItem xmlns:ds="http://schemas.openxmlformats.org/officeDocument/2006/customXml" ds:itemID="{B54319D1-85E3-4D9C-90DD-F99455542341}">
+<ds:datastoreItem xmlns:ds="http://schemas.openxmlformats.org/officeDocument/2006/customXml" ds:itemID="{3B84C8FC-D8E8-4405-8CA5-7EEAC69ABB83}">
   <ds:schemaRefs>
     <ds:schemaRef ds:uri="http://schemas.openxmlformats.org/officeDocument/2006/bibliography"/>
   </ds:schemaRefs>

</xml_diff>

<commit_message>
Implemented the integerToString method in Conversions.java class and modified it till the unit test passes.
</commit_message>
<xml_diff>
--- a/hussaina_hussain_3136381.docx
+++ b/hussaina_hussain_3136381.docx
@@ -2486,8 +2486,47 @@
           <w:bCs/>
         </w:rPr>
       </w:pPr>
-      <w:bookmarkStart w:id="2" w:name="_GoBack"/>
-      <w:bookmarkEnd w:id="2"/>
+      <w:r>
+        <w:rPr>
+          <w:b/>
+          <w:bCs/>
+        </w:rPr>
+        <w:drawing>
+          <wp:inline distT="0" distB="0" distL="0" distR="0" wp14:anchorId="21F48D1A" wp14:editId="1CBC1908">
+            <wp:extent cx="6534150" cy="942975"/>
+            <wp:effectExtent l="0" t="0" r="0" b="9525"/>
+            <wp:docPr id="24" name="Picture 24"/>
+            <wp:cNvGraphicFramePr>
+              <a:graphicFrameLocks xmlns:a="http://schemas.openxmlformats.org/drawingml/2006/main" noChangeAspect="1"/>
+            </wp:cNvGraphicFramePr>
+            <a:graphic xmlns:a="http://schemas.openxmlformats.org/drawingml/2006/main">
+              <a:graphicData uri="http://schemas.openxmlformats.org/drawingml/2006/picture">
+                <pic:pic xmlns:pic="http://schemas.openxmlformats.org/drawingml/2006/picture">
+                  <pic:nvPicPr>
+                    <pic:cNvPr id="1" name=""/>
+                    <pic:cNvPicPr/>
+                  </pic:nvPicPr>
+                  <pic:blipFill>
+                    <a:blip r:embed="rId27"/>
+                    <a:stretch>
+                      <a:fillRect/>
+                    </a:stretch>
+                  </pic:blipFill>
+                  <pic:spPr>
+                    <a:xfrm>
+                      <a:off x="0" y="0"/>
+                      <a:ext cx="6535079" cy="943109"/>
+                    </a:xfrm>
+                    <a:prstGeom prst="rect">
+                      <a:avLst/>
+                    </a:prstGeom>
+                  </pic:spPr>
+                </pic:pic>
+              </a:graphicData>
+            </a:graphic>
+          </wp:inline>
+        </w:drawing>
+      </w:r>
     </w:p>
     <w:p>
       <w:pPr>
@@ -2518,7 +2557,7 @@
                     <pic:cNvPicPr/>
                   </pic:nvPicPr>
                   <pic:blipFill>
-                    <a:blip r:embed="rId27"/>
+                    <a:blip r:embed="rId28"/>
                     <a:stretch>
                       <a:fillRect/>
                     </a:stretch>
@@ -2572,6 +2611,97 @@
           <w:bCs/>
         </w:rPr>
       </w:pPr>
+      <w:r>
+        <w:rPr>
+          <w:b/>
+          <w:bCs/>
+        </w:rPr>
+        <w:drawing>
+          <wp:inline distT="0" distB="0" distL="0" distR="0" wp14:anchorId="77D582CB" wp14:editId="7FB1B025">
+            <wp:extent cx="6515100" cy="1095375"/>
+            <wp:effectExtent l="0" t="0" r="0" b="9525"/>
+            <wp:docPr id="26" name="Picture 26"/>
+            <wp:cNvGraphicFramePr>
+              <a:graphicFrameLocks xmlns:a="http://schemas.openxmlformats.org/drawingml/2006/main" noChangeAspect="1"/>
+            </wp:cNvGraphicFramePr>
+            <a:graphic xmlns:a="http://schemas.openxmlformats.org/drawingml/2006/main">
+              <a:graphicData uri="http://schemas.openxmlformats.org/drawingml/2006/picture">
+                <pic:pic xmlns:pic="http://schemas.openxmlformats.org/drawingml/2006/picture">
+                  <pic:nvPicPr>
+                    <pic:cNvPr id="1" name=""/>
+                    <pic:cNvPicPr/>
+                  </pic:nvPicPr>
+                  <pic:blipFill>
+                    <a:blip r:embed="rId29"/>
+                    <a:stretch>
+                      <a:fillRect/>
+                    </a:stretch>
+                  </pic:blipFill>
+                  <pic:spPr>
+                    <a:xfrm>
+                      <a:off x="0" y="0"/>
+                      <a:ext cx="6516047" cy="1095534"/>
+                    </a:xfrm>
+                    <a:prstGeom prst="rect">
+                      <a:avLst/>
+                    </a:prstGeom>
+                  </pic:spPr>
+                </pic:pic>
+              </a:graphicData>
+            </a:graphic>
+          </wp:inline>
+        </w:drawing>
+      </w:r>
+    </w:p>
+    <w:p>
+      <w:pPr>
+        <w:pStyle w:val="ListParagraph"/>
+        <w:rPr>
+          <w:b/>
+          <w:bCs/>
+        </w:rPr>
+      </w:pPr>
+      <w:r>
+        <w:rPr>
+          <w:b/>
+          <w:bCs/>
+        </w:rPr>
+        <w:drawing>
+          <wp:inline distT="0" distB="0" distL="0" distR="0" wp14:anchorId="26F6CB6E" wp14:editId="47D0AFBA">
+            <wp:extent cx="6534150" cy="1000125"/>
+            <wp:effectExtent l="0" t="0" r="0" b="9525"/>
+            <wp:docPr id="25" name="Picture 25"/>
+            <wp:cNvGraphicFramePr>
+              <a:graphicFrameLocks xmlns:a="http://schemas.openxmlformats.org/drawingml/2006/main" noChangeAspect="1"/>
+            </wp:cNvGraphicFramePr>
+            <a:graphic xmlns:a="http://schemas.openxmlformats.org/drawingml/2006/main">
+              <a:graphicData uri="http://schemas.openxmlformats.org/drawingml/2006/picture">
+                <pic:pic xmlns:pic="http://schemas.openxmlformats.org/drawingml/2006/picture">
+                  <pic:nvPicPr>
+                    <pic:cNvPr id="1" name=""/>
+                    <pic:cNvPicPr/>
+                  </pic:nvPicPr>
+                  <pic:blipFill>
+                    <a:blip r:embed="rId30"/>
+                    <a:stretch>
+                      <a:fillRect/>
+                    </a:stretch>
+                  </pic:blipFill>
+                  <pic:spPr>
+                    <a:xfrm>
+                      <a:off x="0" y="0"/>
+                      <a:ext cx="6534150" cy="1000125"/>
+                    </a:xfrm>
+                    <a:prstGeom prst="rect">
+                      <a:avLst/>
+                    </a:prstGeom>
+                  </pic:spPr>
+                </pic:pic>
+              </a:graphicData>
+            </a:graphic>
+          </wp:inline>
+        </w:drawing>
+      </w:r>
     </w:p>
     <w:p>
       <w:pPr>
@@ -2606,6 +2736,97 @@
           <w:bCs/>
         </w:rPr>
       </w:pPr>
+      <w:r>
+        <w:rPr>
+          <w:b/>
+          <w:bCs/>
+        </w:rPr>
+        <w:drawing>
+          <wp:inline distT="0" distB="0" distL="0" distR="0" wp14:anchorId="4E93CE7A" wp14:editId="48A91CB6">
+            <wp:extent cx="6496050" cy="933450"/>
+            <wp:effectExtent l="0" t="0" r="0" b="0"/>
+            <wp:docPr id="28" name="Picture 28"/>
+            <wp:cNvGraphicFramePr>
+              <a:graphicFrameLocks xmlns:a="http://schemas.openxmlformats.org/drawingml/2006/main" noChangeAspect="1"/>
+            </wp:cNvGraphicFramePr>
+            <a:graphic xmlns:a="http://schemas.openxmlformats.org/drawingml/2006/main">
+              <a:graphicData uri="http://schemas.openxmlformats.org/drawingml/2006/picture">
+                <pic:pic xmlns:pic="http://schemas.openxmlformats.org/drawingml/2006/picture">
+                  <pic:nvPicPr>
+                    <pic:cNvPr id="1" name=""/>
+                    <pic:cNvPicPr/>
+                  </pic:nvPicPr>
+                  <pic:blipFill>
+                    <a:blip r:embed="rId31"/>
+                    <a:stretch>
+                      <a:fillRect/>
+                    </a:stretch>
+                  </pic:blipFill>
+                  <pic:spPr>
+                    <a:xfrm>
+                      <a:off x="0" y="0"/>
+                      <a:ext cx="6496996" cy="933586"/>
+                    </a:xfrm>
+                    <a:prstGeom prst="rect">
+                      <a:avLst/>
+                    </a:prstGeom>
+                  </pic:spPr>
+                </pic:pic>
+              </a:graphicData>
+            </a:graphic>
+          </wp:inline>
+        </w:drawing>
+      </w:r>
+    </w:p>
+    <w:p>
+      <w:pPr>
+        <w:pStyle w:val="ListParagraph"/>
+        <w:rPr>
+          <w:b/>
+          <w:bCs/>
+        </w:rPr>
+      </w:pPr>
+      <w:r>
+        <w:rPr>
+          <w:b/>
+          <w:bCs/>
+        </w:rPr>
+        <w:drawing>
+          <wp:inline distT="0" distB="0" distL="0" distR="0" wp14:anchorId="2DF45247" wp14:editId="091357BE">
+            <wp:extent cx="6534150" cy="1095375"/>
+            <wp:effectExtent l="0" t="0" r="0" b="9525"/>
+            <wp:docPr id="27" name="Picture 27"/>
+            <wp:cNvGraphicFramePr>
+              <a:graphicFrameLocks xmlns:a="http://schemas.openxmlformats.org/drawingml/2006/main" noChangeAspect="1"/>
+            </wp:cNvGraphicFramePr>
+            <a:graphic xmlns:a="http://schemas.openxmlformats.org/drawingml/2006/main">
+              <a:graphicData uri="http://schemas.openxmlformats.org/drawingml/2006/picture">
+                <pic:pic xmlns:pic="http://schemas.openxmlformats.org/drawingml/2006/picture">
+                  <pic:nvPicPr>
+                    <pic:cNvPr id="1" name=""/>
+                    <pic:cNvPicPr/>
+                  </pic:nvPicPr>
+                  <pic:blipFill>
+                    <a:blip r:embed="rId32"/>
+                    <a:stretch>
+                      <a:fillRect/>
+                    </a:stretch>
+                  </pic:blipFill>
+                  <pic:spPr>
+                    <a:xfrm>
+                      <a:off x="0" y="0"/>
+                      <a:ext cx="6534150" cy="1095375"/>
+                    </a:xfrm>
+                    <a:prstGeom prst="rect">
+                      <a:avLst/>
+                    </a:prstGeom>
+                  </pic:spPr>
+                </pic:pic>
+              </a:graphicData>
+            </a:graphic>
+          </wp:inline>
+        </w:drawing>
+      </w:r>
     </w:p>
     <w:p>
       <w:pPr>
@@ -2621,6 +2842,7 @@
           <w:b/>
           <w:bCs/>
         </w:rPr>
+        <w:lastRenderedPageBreak/>
         <w:t>s</w:t>
       </w:r>
       <w:r>
@@ -2640,6 +2862,8 @@
           <w:bCs/>
         </w:rPr>
       </w:pPr>
+      <w:bookmarkStart w:id="2" w:name="_GoBack"/>
+      <w:bookmarkEnd w:id="2"/>
     </w:p>
     <w:p>
       <w:pPr>
@@ -2660,12 +2884,12 @@
       </w:pPr>
     </w:p>
     <w:sectPr>
-      <w:headerReference w:type="even" r:id="rId28"/>
-      <w:headerReference w:type="default" r:id="rId29"/>
-      <w:footerReference w:type="even" r:id="rId30"/>
-      <w:footerReference w:type="default" r:id="rId31"/>
-      <w:headerReference w:type="first" r:id="rId32"/>
-      <w:footerReference w:type="first" r:id="rId33"/>
+      <w:headerReference w:type="even" r:id="rId33"/>
+      <w:headerReference w:type="default" r:id="rId34"/>
+      <w:footerReference w:type="even" r:id="rId35"/>
+      <w:footerReference w:type="default" r:id="rId36"/>
+      <w:headerReference w:type="first" r:id="rId37"/>
+      <w:footerReference w:type="first" r:id="rId38"/>
       <w:pgSz w:w="11910" w:h="16840" w:orient="landscape"/>
       <w:pgMar w:top="851" w:right="720" w:bottom="720" w:left="720" w:header="227" w:footer="0" w:gutter="0"/>
       <w:cols w:space="720"/>
@@ -15545,7 +15769,7 @@
 </file>
 
 <file path=customXml/itemProps1.xml><?xml version="1.0" encoding="utf-8"?>
-<ds:datastoreItem xmlns:ds="http://schemas.openxmlformats.org/officeDocument/2006/customXml" ds:itemID="{3B84C8FC-D8E8-4405-8CA5-7EEAC69ABB83}">
+<ds:datastoreItem xmlns:ds="http://schemas.openxmlformats.org/officeDocument/2006/customXml" ds:itemID="{58943247-1155-4B40-B0FE-EB2EFFD45F77}">
   <ds:schemaRefs>
     <ds:schemaRef ds:uri="http://schemas.openxmlformats.org/officeDocument/2006/bibliography"/>
   </ds:schemaRefs>

</xml_diff>